<commit_message>
Add more information to team document
</commit_message>
<xml_diff>
--- a/docs/agile/Team Story.docx
+++ b/docs/agile/Team Story.docx
@@ -3,33 +3,70 @@
 <w:document xmlns:wpc="http://schemas.microsoft.com/office/word/2010/wordprocessingCanvas" xmlns:mc="http://schemas.openxmlformats.org/markup-compatibility/2006" xmlns:o="urn:schemas-microsoft-com:office:office" xmlns:r="http://schemas.openxmlformats.org/officeDocument/2006/relationships" xmlns:m="http://schemas.openxmlformats.org/officeDocument/2006/math" xmlns:v="urn:schemas-microsoft-com:vml" xmlns:wp14="http://schemas.microsoft.com/office/word/2010/wordprocessingDrawing" xmlns:wp="http://schemas.openxmlformats.org/drawingml/2006/wordprocessingDrawing" xmlns:w10="urn:schemas-microsoft-com:office:word" xmlns:w="http://schemas.openxmlformats.org/wordprocessingml/2006/main" xmlns:w14="http://schemas.microsoft.com/office/word/2010/wordml" xmlns:wpg="http://schemas.microsoft.com/office/word/2010/wordprocessingGroup" xmlns:wpi="http://schemas.microsoft.com/office/word/2010/wordprocessingInk" xmlns:wne="http://schemas.microsoft.com/office/word/2006/wordml" xmlns:wps="http://schemas.microsoft.com/office/word/2010/wordprocessingShape" mc:Ignorable="w14 wp14">
   <w:body>
     <w:p>
-      <w:r>
-        <w:t>Our team in the physical world:</w:t>
-      </w:r>
-    </w:p>
-    <w:p>
       <w:bookmarkStart w:id="0" w:name="_GoBack"/>
       <w:bookmarkEnd w:id="0"/>
       <w:r>
-        <w:br w:type="page"/>
-      </w:r>
-    </w:p>
-    <w:p>
-      <w:r>
-        <w:lastRenderedPageBreak/>
-        <w:t>Our Jenkins main folder for continuous integration</w:t>
+        <w:t>Our team in the physical world:</w:t>
+      </w:r>
+    </w:p>
+    <w:p>
+      <w:r>
+        <w:t>{</w:t>
+      </w:r>
+      <w:proofErr w:type="gramStart"/>
+      <w:r>
+        <w:t>photo</w:t>
+      </w:r>
+      <w:proofErr w:type="gramEnd"/>
+      <w:r>
+        <w:t xml:space="preserve"> of team}</w:t>
+      </w:r>
+    </w:p>
+    <w:p>
+      <w:r>
+        <w:t>{</w:t>
+      </w:r>
+      <w:proofErr w:type="gramStart"/>
+      <w:r>
+        <w:t>list</w:t>
+      </w:r>
+      <w:proofErr w:type="gramEnd"/>
+      <w:r>
+        <w:t xml:space="preserve"> of team members from photo left to right – one sentence about each]</w:t>
+      </w:r>
+    </w:p>
+    <w:p>
+      <w:r>
+        <w:t xml:space="preserve">- </w:t>
+      </w:r>
+      <w:proofErr w:type="gramStart"/>
+      <w:r>
+        <w:t>person</w:t>
+      </w:r>
+      <w:proofErr w:type="gramEnd"/>
+      <w:r>
+        <w:t>: line about them</w:t>
+      </w:r>
+    </w:p>
+    <w:p/>
+    <w:p/>
+    <w:p>
+      <w:r>
+        <w:t>Our mascot:</w:t>
       </w:r>
     </w:p>
     <w:p>
       <w:r>
         <w:rPr>
           <w:noProof/>
+          <w:sz w:val="24"/>
+          <w:szCs w:val="24"/>
         </w:rPr>
         <w:drawing>
-          <wp:inline distT="0" distB="0" distL="0" distR="0" wp14:anchorId="55F361ED" wp14:editId="34055232">
-            <wp:extent cx="5943600" cy="3257550"/>
-            <wp:effectExtent l="0" t="0" r="0" b="0"/>
-            <wp:docPr id="1" name="Picture 1"/>
+          <wp:inline distT="0" distB="0" distL="0" distR="0" wp14:anchorId="6483CF0A" wp14:editId="2FAA8D4C">
+            <wp:extent cx="4647570" cy="3297355"/>
+            <wp:effectExtent l="0" t="0" r="635" b="0"/>
+            <wp:docPr id="6" name="Picture 6" descr="C:\incoming\7980887992_c5c553444e_o.jpg"/>
             <wp:cNvGraphicFramePr>
               <a:graphicFrameLocks xmlns:a="http://schemas.openxmlformats.org/drawingml/2006/main" noChangeAspect="1"/>
             </wp:cNvGraphicFramePr>
@@ -37,23 +74,39 @@
               <a:graphicData uri="http://schemas.openxmlformats.org/drawingml/2006/picture">
                 <pic:pic xmlns:pic="http://schemas.openxmlformats.org/drawingml/2006/picture">
                   <pic:nvPicPr>
-                    <pic:cNvPr id="0" name=""/>
-                    <pic:cNvPicPr/>
+                    <pic:cNvPr id="0" name="Picture 1" descr="C:\incoming\7980887992_c5c553444e_o.jpg"/>
+                    <pic:cNvPicPr>
+                      <a:picLocks noChangeAspect="1" noChangeArrowheads="1"/>
+                    </pic:cNvPicPr>
                   </pic:nvPicPr>
-                  <pic:blipFill>
-                    <a:blip r:embed="rId5"/>
-                    <a:stretch>
-                      <a:fillRect/>
-                    </a:stretch>
+                  <pic:blipFill rotWithShape="1">
+                    <a:blip r:embed="rId5" cstate="print">
+                      <a:extLst>
+                        <a:ext uri="{28A0092B-C50C-407E-A947-70E740481C1C}">
+                          <a14:useLocalDpi xmlns:a14="http://schemas.microsoft.com/office/drawing/2010/main" val="0"/>
+                        </a:ext>
+                      </a:extLst>
+                    </a:blip>
+                    <a:srcRect l="8526" r="12888" b="933"/>
+                    <a:stretch/>
                   </pic:blipFill>
-                  <pic:spPr>
+                  <pic:spPr bwMode="auto">
                     <a:xfrm>
                       <a:off x="0" y="0"/>
-                      <a:ext cx="5943600" cy="3257550"/>
+                      <a:ext cx="4647616" cy="3297388"/>
                     </a:xfrm>
                     <a:prstGeom prst="rect">
                       <a:avLst/>
                     </a:prstGeom>
+                    <a:noFill/>
+                    <a:ln>
+                      <a:noFill/>
+                    </a:ln>
+                    <a:extLst>
+                      <a:ext uri="{53640926-AAD7-44D8-BBD7-CCE9431645EC}">
+                        <a14:shadowObscured xmlns:a14="http://schemas.microsoft.com/office/drawing/2010/main"/>
+                      </a:ext>
+                    </a:extLst>
                   </pic:spPr>
                 </pic:pic>
               </a:graphicData>
@@ -61,11 +114,14 @@
           </wp:inline>
         </w:drawing>
       </w:r>
-    </w:p>
-    <w:p/>
-    <w:p>
-      <w:r>
-        <w:t>The delivery pipeline</w:t>
+      <w:r>
+        <w:br w:type="page"/>
+      </w:r>
+    </w:p>
+    <w:p>
+      <w:r>
+        <w:lastRenderedPageBreak/>
+        <w:t>Slack to communicate</w:t>
       </w:r>
     </w:p>
     <w:p>
@@ -74,10 +130,10 @@
           <w:noProof/>
         </w:rPr>
         <w:drawing>
-          <wp:inline distT="0" distB="0" distL="0" distR="0" wp14:anchorId="12844B67" wp14:editId="4EFB99F8">
+          <wp:inline distT="0" distB="0" distL="0" distR="0" wp14:anchorId="142A330F" wp14:editId="31F5834B">
             <wp:extent cx="5943600" cy="3257550"/>
             <wp:effectExtent l="0" t="0" r="0" b="0"/>
-            <wp:docPr id="2" name="Picture 2"/>
+            <wp:docPr id="4" name="Picture 4"/>
             <wp:cNvGraphicFramePr>
               <a:graphicFrameLocks xmlns:a="http://schemas.openxmlformats.org/drawingml/2006/main" noChangeAspect="1"/>
             </wp:cNvGraphicFramePr>
@@ -113,26 +169,20 @@
     <w:p/>
     <w:p>
       <w:r>
-        <w:lastRenderedPageBreak/>
-        <w:br w:type="page"/>
-      </w:r>
-    </w:p>
-    <w:p>
-      <w:r>
-        <w:lastRenderedPageBreak/>
-        <w:t>Our sonar quality scans</w:t>
-      </w:r>
-    </w:p>
-    <w:p>
+        <w:t>We use Asana to track our work:</w:t>
+      </w:r>
+      <w:r>
+        <w:br/>
+      </w:r>
       <w:r>
         <w:rPr>
           <w:noProof/>
         </w:rPr>
         <w:drawing>
-          <wp:inline distT="0" distB="0" distL="0" distR="0" wp14:anchorId="1FE0A5CD" wp14:editId="6A560D90">
+          <wp:inline distT="0" distB="0" distL="0" distR="0" wp14:anchorId="49A16CD3" wp14:editId="25600E23">
             <wp:extent cx="5943600" cy="3257550"/>
             <wp:effectExtent l="0" t="0" r="0" b="0"/>
-            <wp:docPr id="3" name="Picture 3"/>
+            <wp:docPr id="5" name="Picture 5"/>
             <wp:cNvGraphicFramePr>
               <a:graphicFrameLocks xmlns:a="http://schemas.openxmlformats.org/drawingml/2006/main" noChangeAspect="1"/>
             </wp:cNvGraphicFramePr>
@@ -166,15 +216,11 @@
       </w:r>
     </w:p>
     <w:p/>
-    <w:p>
-      <w:r>
-        <w:br w:type="page"/>
-      </w:r>
-    </w:p>
+    <w:p/>
     <w:p>
       <w:r>
         <w:lastRenderedPageBreak/>
-        <w:t>Slack to communicate</w:t>
+        <w:t>Our Jenkins main folder for continuous integration</w:t>
       </w:r>
     </w:p>
     <w:p>
@@ -183,10 +229,10 @@
           <w:noProof/>
         </w:rPr>
         <w:drawing>
-          <wp:inline distT="0" distB="0" distL="0" distR="0" wp14:anchorId="077CDDE4" wp14:editId="62C172F4">
+          <wp:inline distT="0" distB="0" distL="0" distR="0" wp14:anchorId="55F361ED" wp14:editId="34055232">
             <wp:extent cx="5943600" cy="3257550"/>
             <wp:effectExtent l="0" t="0" r="0" b="0"/>
-            <wp:docPr id="4" name="Picture 4"/>
+            <wp:docPr id="1" name="Picture 1"/>
             <wp:cNvGraphicFramePr>
               <a:graphicFrameLocks xmlns:a="http://schemas.openxmlformats.org/drawingml/2006/main" noChangeAspect="1"/>
             </wp:cNvGraphicFramePr>
@@ -222,6 +268,112 @@
     <w:p/>
     <w:p>
       <w:r>
+        <w:t>The delivery pipeline</w:t>
+      </w:r>
+    </w:p>
+    <w:p>
+      <w:r>
+        <w:rPr>
+          <w:noProof/>
+        </w:rPr>
+        <w:drawing>
+          <wp:inline distT="0" distB="0" distL="0" distR="0" wp14:anchorId="12844B67" wp14:editId="4EFB99F8">
+            <wp:extent cx="5943600" cy="3257550"/>
+            <wp:effectExtent l="0" t="0" r="0" b="0"/>
+            <wp:docPr id="2" name="Picture 2"/>
+            <wp:cNvGraphicFramePr>
+              <a:graphicFrameLocks xmlns:a="http://schemas.openxmlformats.org/drawingml/2006/main" noChangeAspect="1"/>
+            </wp:cNvGraphicFramePr>
+            <a:graphic xmlns:a="http://schemas.openxmlformats.org/drawingml/2006/main">
+              <a:graphicData uri="http://schemas.openxmlformats.org/drawingml/2006/picture">
+                <pic:pic xmlns:pic="http://schemas.openxmlformats.org/drawingml/2006/picture">
+                  <pic:nvPicPr>
+                    <pic:cNvPr id="0" name=""/>
+                    <pic:cNvPicPr/>
+                  </pic:nvPicPr>
+                  <pic:blipFill>
+                    <a:blip r:embed="rId9"/>
+                    <a:stretch>
+                      <a:fillRect/>
+                    </a:stretch>
+                  </pic:blipFill>
+                  <pic:spPr>
+                    <a:xfrm>
+                      <a:off x="0" y="0"/>
+                      <a:ext cx="5943600" cy="3257550"/>
+                    </a:xfrm>
+                    <a:prstGeom prst="rect">
+                      <a:avLst/>
+                    </a:prstGeom>
+                  </pic:spPr>
+                </pic:pic>
+              </a:graphicData>
+            </a:graphic>
+          </wp:inline>
+        </w:drawing>
+      </w:r>
+    </w:p>
+    <w:p/>
+    <w:p>
+      <w:r>
+        <w:lastRenderedPageBreak/>
+        <w:t>O</w:t>
+      </w:r>
+      <w:r>
+        <w:t>ur sonar quality scans</w:t>
+      </w:r>
+    </w:p>
+    <w:p>
+      <w:r>
+        <w:rPr>
+          <w:noProof/>
+        </w:rPr>
+        <w:drawing>
+          <wp:inline distT="0" distB="0" distL="0" distR="0" wp14:anchorId="1FE0A5CD" wp14:editId="6A560D90">
+            <wp:extent cx="5943600" cy="3257550"/>
+            <wp:effectExtent l="0" t="0" r="0" b="0"/>
+            <wp:docPr id="3" name="Picture 3"/>
+            <wp:cNvGraphicFramePr>
+              <a:graphicFrameLocks xmlns:a="http://schemas.openxmlformats.org/drawingml/2006/main" noChangeAspect="1"/>
+            </wp:cNvGraphicFramePr>
+            <a:graphic xmlns:a="http://schemas.openxmlformats.org/drawingml/2006/main">
+              <a:graphicData uri="http://schemas.openxmlformats.org/drawingml/2006/picture">
+                <pic:pic xmlns:pic="http://schemas.openxmlformats.org/drawingml/2006/picture">
+                  <pic:nvPicPr>
+                    <pic:cNvPr id="0" name=""/>
+                    <pic:cNvPicPr/>
+                  </pic:nvPicPr>
+                  <pic:blipFill>
+                    <a:blip r:embed="rId10"/>
+                    <a:stretch>
+                      <a:fillRect/>
+                    </a:stretch>
+                  </pic:blipFill>
+                  <pic:spPr>
+                    <a:xfrm>
+                      <a:off x="0" y="0"/>
+                      <a:ext cx="5943600" cy="3257550"/>
+                    </a:xfrm>
+                    <a:prstGeom prst="rect">
+                      <a:avLst/>
+                    </a:prstGeom>
+                  </pic:spPr>
+                </pic:pic>
+              </a:graphicData>
+            </a:graphic>
+          </wp:inline>
+        </w:drawing>
+      </w:r>
+    </w:p>
+    <w:p/>
+    <w:p>
+      <w:r>
+        <w:br w:type="page"/>
+      </w:r>
+    </w:p>
+    <w:p>
+      <w:r>
+        <w:lastRenderedPageBreak/>
         <w:br w:type="page"/>
       </w:r>
     </w:p>
@@ -453,6 +605,17 @@
       <w:szCs w:val="16"/>
     </w:rPr>
   </w:style>
+  <w:style w:type="paragraph" w:styleId="ListParagraph">
+    <w:name w:val="List Paragraph"/>
+    <w:basedOn w:val="Normal"/>
+    <w:uiPriority w:val="34"/>
+    <w:qFormat/>
+    <w:rsid w:val="00C73C95"/>
+    <w:pPr>
+      <w:ind w:left="720"/>
+      <w:contextualSpacing/>
+    </w:pPr>
+  </w:style>
 </w:styles>
 </file>
 
@@ -672,6 +835,17 @@
       <w:sz w:val="16"/>
       <w:szCs w:val="16"/>
     </w:rPr>
+  </w:style>
+  <w:style w:type="paragraph" w:styleId="ListParagraph">
+    <w:name w:val="List Paragraph"/>
+    <w:basedOn w:val="Normal"/>
+    <w:uiPriority w:val="34"/>
+    <w:qFormat/>
+    <w:rsid w:val="00C73C95"/>
+    <w:pPr>
+      <w:ind w:left="720"/>
+      <w:contextualSpacing/>
+    </w:pPr>
   </w:style>
 </w:styles>
 </file>

</xml_diff>